<commit_message>
Documento de analise de risco
versão 0.3
</commit_message>
<xml_diff>
--- a/Analise de Risco.docx
+++ b/Analise de Risco.docx
@@ -681,7 +681,15 @@
           <w:sz w:val="24"/>
           <w:szCs w:val="24"/>
         </w:rPr>
-        <w:t>Agosto de 2016</w:t>
+        <w:t>Setembro</w:t>
+      </w:r>
+      <w:r>
+        <w:rPr>
+          <w:rFonts w:ascii="Times New Roman" w:hAnsi="Times New Roman" w:cs="Times New Roman"/>
+          <w:sz w:val="24"/>
+          <w:szCs w:val="24"/>
+        </w:rPr>
+        <w:t xml:space="preserve"> de 2016</w:t>
       </w:r>
     </w:p>
     <w:p>
@@ -1001,6 +1009,96 @@
               <w:t>Rafael Correa</w:t>
             </w:r>
           </w:p>
+          <w:p>
+            <w:pPr>
+              <w:rPr>
+                <w:rFonts w:ascii="Times New Roman" w:hAnsi="Times New Roman" w:cs="Times New Roman"/>
+                <w:sz w:val="24"/>
+                <w:szCs w:val="28"/>
+              </w:rPr>
+            </w:pPr>
+            <w:r>
+              <w:rPr>
+                <w:rFonts w:ascii="Times New Roman" w:hAnsi="Times New Roman" w:cs="Times New Roman"/>
+                <w:sz w:val="24"/>
+                <w:szCs w:val="28"/>
+              </w:rPr>
+              <w:t>Lorena Zambaldi</w:t>
+            </w:r>
+          </w:p>
+        </w:tc>
+      </w:tr>
+      <w:tr>
+        <w:tc>
+          <w:tcPr>
+            <w:tcW w:w="2123" w:type="dxa"/>
+          </w:tcPr>
+          <w:p>
+            <w:pPr>
+              <w:rPr>
+                <w:rFonts w:ascii="Times New Roman" w:hAnsi="Times New Roman" w:cs="Times New Roman"/>
+                <w:sz w:val="24"/>
+                <w:szCs w:val="24"/>
+              </w:rPr>
+            </w:pPr>
+            <w:r>
+              <w:rPr>
+                <w:rFonts w:ascii="Times New Roman" w:hAnsi="Times New Roman" w:cs="Times New Roman"/>
+                <w:sz w:val="24"/>
+                <w:szCs w:val="24"/>
+              </w:rPr>
+              <w:t>20/09/2016</w:t>
+            </w:r>
+          </w:p>
+        </w:tc>
+        <w:tc>
+          <w:tcPr>
+            <w:tcW w:w="2123" w:type="dxa"/>
+          </w:tcPr>
+          <w:p>
+            <w:pPr>
+              <w:rPr>
+                <w:rFonts w:ascii="Times New Roman" w:hAnsi="Times New Roman" w:cs="Times New Roman"/>
+                <w:sz w:val="24"/>
+                <w:szCs w:val="24"/>
+              </w:rPr>
+            </w:pPr>
+            <w:r>
+              <w:rPr>
+                <w:rFonts w:ascii="Times New Roman" w:hAnsi="Times New Roman" w:cs="Times New Roman"/>
+                <w:sz w:val="24"/>
+                <w:szCs w:val="24"/>
+              </w:rPr>
+              <w:t>0.3</w:t>
+            </w:r>
+          </w:p>
+        </w:tc>
+        <w:tc>
+          <w:tcPr>
+            <w:tcW w:w="2124" w:type="dxa"/>
+          </w:tcPr>
+          <w:p>
+            <w:pPr>
+              <w:rPr>
+                <w:rFonts w:ascii="Times New Roman" w:hAnsi="Times New Roman" w:cs="Times New Roman"/>
+                <w:sz w:val="24"/>
+                <w:szCs w:val="24"/>
+              </w:rPr>
+            </w:pPr>
+            <w:r>
+              <w:rPr>
+                <w:rFonts w:ascii="Times New Roman" w:hAnsi="Times New Roman" w:cs="Times New Roman"/>
+                <w:sz w:val="24"/>
+                <w:szCs w:val="24"/>
+              </w:rPr>
+              <w:t>Correção da data</w:t>
+            </w:r>
+          </w:p>
+        </w:tc>
+        <w:tc>
+          <w:tcPr>
+            <w:tcW w:w="2124" w:type="dxa"/>
+          </w:tcPr>
           <w:p>
             <w:pPr>
               <w:rPr>

</xml_diff>